<commit_message>
updated packages and testing html2pug
</commit_message>
<xml_diff>
--- a/drafts/test.docx
+++ b/drafts/test.docx
@@ -3,73 +3,33 @@
 <w:document xmlns:wpc="http://schemas.microsoft.com/office/word/2010/wordprocessingCanvas" xmlns:cx="http://schemas.microsoft.com/office/drawing/2014/chartex" xmlns:cx1="http://schemas.microsoft.com/office/drawing/2015/9/8/chartex" xmlns:cx2="http://schemas.microsoft.com/office/drawing/2015/10/21/chartex" xmlns:cx3="http://schemas.microsoft.com/office/drawing/2016/5/9/chartex" xmlns:cx4="http://schemas.microsoft.com/office/drawing/2016/5/10/chartex" xmlns:cx5="http://schemas.microsoft.com/office/drawing/2016/5/11/chartex" xmlns:cx6="http://schemas.microsoft.com/office/drawing/2016/5/12/chartex" xmlns:cx7="http://schemas.microsoft.com/office/drawing/2016/5/13/chartex" xmlns:cx8="http://schemas.microsoft.com/office/drawing/2016/5/14/chartex" xmlns:mc="http://schemas.openxmlformats.org/markup-compatibility/2006" xmlns:aink="http://schemas.microsoft.com/office/drawing/2016/ink" xmlns:am3d="http://schemas.microsoft.com/office/drawing/2017/model3d" xmlns:o="urn:schemas-microsoft-com:office:office" xmlns:r="http://schemas.openxmlformats.org/officeDocument/2006/relationships" xmlns:m="http://schemas.openxmlformats.org/officeDocument/2006/math" xmlns:v="urn:schemas-microsoft-com:vml" xmlns:wp14="http://schemas.microsoft.com/office/word/2010/wordprocessingDrawing" xmlns:wp="http://schemas.openxmlformats.org/drawingml/2006/wordprocessingDrawing" xmlns:w10="urn:schemas-microsoft-com:office:word" xmlns:w="http://schemas.openxmlformats.org/wordprocessingml/2006/main" xmlns:w14="http://schemas.microsoft.com/office/word/2010/wordml" xmlns:w15="http://schemas.microsoft.com/office/word/2012/wordml" xmlns:w16cid="http://schemas.microsoft.com/office/word/2016/wordml/cid" xmlns:w16se="http://schemas.microsoft.com/office/word/2015/wordml/symex" xmlns:wpg="http://schemas.microsoft.com/office/word/2010/wordprocessingGroup" xmlns:wpi="http://schemas.microsoft.com/office/word/2010/wordprocessingInk" xmlns:wne="http://schemas.microsoft.com/office/word/2006/wordml" xmlns:wps="http://schemas.microsoft.com/office/word/2010/wordprocessingShape" mc:Ignorable="w14 w15 w16se w16cid wp14">
   <w:body>
     <w:p>
-      <w:pPr>
-        <w:pStyle w:val="Heading1"/>
-      </w:pPr>
-      <w:r>
-        <w:t>Test article</w:t>
-      </w:r>
       <w:bookmarkStart w:id="0" w:name="_GoBack"/>
       <w:bookmarkEnd w:id="0"/>
-    </w:p>
-    <w:p>
       <w:r>
         <w:t>This is my text</w:t>
       </w:r>
-    </w:p>
-    <w:p>
+      <w:r>
+        <w:t xml:space="preserve">. This word is </w:t>
+      </w:r>
       <w:r>
         <w:rPr>
-          <w:noProof/>
+          <w:b/>
         </w:rPr>
-        <w:drawing>
-          <wp:inline distT="0" distB="0" distL="0" distR="0" wp14:anchorId="645A1196" wp14:editId="33CA68B5">
-            <wp:extent cx="5932805" cy="3338830"/>
-            <wp:effectExtent l="0" t="0" r="0" b="0"/>
-            <wp:docPr id="2" name="Picture 2" descr="onenote Very large image"/>
-            <wp:cNvGraphicFramePr>
-              <a:graphicFrameLocks xmlns:a="http://schemas.openxmlformats.org/drawingml/2006/main" noChangeAspect="1"/>
-            </wp:cNvGraphicFramePr>
-            <a:graphic xmlns:a="http://schemas.openxmlformats.org/drawingml/2006/main">
-              <a:graphicData uri="http://schemas.openxmlformats.org/drawingml/2006/picture">
-                <pic:pic xmlns:pic="http://schemas.openxmlformats.org/drawingml/2006/picture">
-                  <pic:nvPicPr>
-                    <pic:cNvPr id="0" name="Picture 2"/>
-                    <pic:cNvPicPr>
-                      <a:picLocks noChangeAspect="1" noChangeArrowheads="1"/>
-                    </pic:cNvPicPr>
-                  </pic:nvPicPr>
-                  <pic:blipFill>
-                    <a:blip r:embed="rId4">
-                      <a:extLst>
-                        <a:ext uri="{28A0092B-C50C-407E-A947-70E740481C1C}">
-                          <a14:useLocalDpi xmlns:a14="http://schemas.microsoft.com/office/drawing/2010/main" val="0"/>
-                        </a:ext>
-                      </a:extLst>
-                    </a:blip>
-                    <a:srcRect/>
-                    <a:stretch>
-                      <a:fillRect/>
-                    </a:stretch>
-                  </pic:blipFill>
-                  <pic:spPr bwMode="auto">
-                    <a:xfrm>
-                      <a:off x="0" y="0"/>
-                      <a:ext cx="5932805" cy="3338830"/>
-                    </a:xfrm>
-                    <a:prstGeom prst="rect">
-                      <a:avLst/>
-                    </a:prstGeom>
-                    <a:noFill/>
-                    <a:ln>
-                      <a:noFill/>
-                    </a:ln>
-                  </pic:spPr>
-                </pic:pic>
-              </a:graphicData>
-            </a:graphic>
-          </wp:inline>
-        </w:drawing>
+        <w:t>bold</w:t>
+      </w:r>
+      <w:r>
+        <w:t xml:space="preserve"> and this </w:t>
+      </w:r>
+      <w:hyperlink r:id="rId4" w:history="1">
+        <w:r>
+          <w:rPr>
+            <w:rStyle w:val="Hyperlink"/>
+          </w:rPr>
+          <w:t>link</w:t>
+        </w:r>
+      </w:hyperlink>
+      <w:r>
+        <w:t xml:space="preserve"> is here.</w:t>
       </w:r>
     </w:p>
     <w:sectPr>
@@ -541,6 +501,29 @@
       <w:szCs w:val="32"/>
     </w:rPr>
   </w:style>
+  <w:style w:type="character" w:styleId="Hyperlink">
+    <w:name w:val="Hyperlink"/>
+    <w:basedOn w:val="DefaultParagraphFont"/>
+    <w:uiPriority w:val="99"/>
+    <w:unhideWhenUsed/>
+    <w:rsid w:val="002E69E0"/>
+    <w:rPr>
+      <w:color w:val="0563C1" w:themeColor="hyperlink"/>
+      <w:u w:val="single"/>
+    </w:rPr>
+  </w:style>
+  <w:style w:type="character" w:styleId="UnresolvedMention">
+    <w:name w:val="Unresolved Mention"/>
+    <w:basedOn w:val="DefaultParagraphFont"/>
+    <w:uiPriority w:val="99"/>
+    <w:semiHidden/>
+    <w:unhideWhenUsed/>
+    <w:rsid w:val="002E69E0"/>
+    <w:rPr>
+      <w:color w:val="808080"/>
+      <w:shd w:val="clear" w:color="auto" w:fill="E6E6E6"/>
+    </w:rPr>
+  </w:style>
 </w:styles>
 </file>
 

</xml_diff>